<commit_message>
Added descriptions to AudioToMelody
</commit_message>
<xml_diff>
--- a/audioToMelody/Projectdescription.docx
+++ b/audioToMelody/Projectdescription.docx
@@ -103,15 +103,7 @@
         <w:t>F</w:t>
       </w:r>
       <w:r>
-        <w:t xml:space="preserve">igure 1 below shows a </w:t>
-      </w:r>
-      <w:proofErr w:type="spellStart"/>
-      <w:r>
-        <w:t>Matlab</w:t>
-      </w:r>
-      <w:proofErr w:type="spellEnd"/>
-      <w:r>
-        <w:t xml:space="preserve"> plot of </w:t>
+        <w:t xml:space="preserve">igure 1 below shows a Matlab plot of </w:t>
       </w:r>
       <w:r>
         <w:t xml:space="preserve">the </w:t>
@@ -425,34 +417,97 @@
     </w:p>
     <w:p>
       <w:r>
-        <w:t xml:space="preserve">For example, </w:t>
-      </w:r>
-      <w:proofErr w:type="spellStart"/>
-      <w:r>
-        <w:t>Shazam</w:t>
-      </w:r>
-      <w:proofErr w:type="spellEnd"/>
-      <w:r>
-        <w:t xml:space="preserve">, one of the main service provider of music identification tool, has announced that its monthly active user count of their service has surpassed over 100 million. </w:t>
-      </w:r>
-      <w:proofErr w:type="spellStart"/>
-      <w:r>
-        <w:t>Shazam</w:t>
-      </w:r>
-      <w:proofErr w:type="spellEnd"/>
-      <w:r>
-        <w:t xml:space="preserve"> also recently formed a partnership with Apple, and now offers their service through Siri. (Try asking Siri: “What song is this?”)</w:t>
-      </w:r>
-    </w:p>
-    <w:p>
-      <w:r>
-        <w:t>In this posting, I will be presenting the project I did in ECE462 – Senso</w:t>
+        <w:t>For example, Shazam, one of the main service provider of music identification tool, has announced that its monthly active user count of their service has surpassed over 100 million. Shazam also recently formed a partnership with Apple, and now offers their service through Siri. (Try asking Siri: “What song is this?”)</w:t>
+      </w:r>
+    </w:p>
+    <w:p>
+      <w:r>
+        <w:t xml:space="preserve">In this posting, I will be presenting the project I did in ECE462 – Sensory Communications course at University of Toronto. You can expect to learn the note separation </w:t>
+      </w:r>
+      <w:r>
+        <w:t xml:space="preserve">technique </w:t>
+      </w:r>
+      <w:r>
+        <w:t xml:space="preserve">(extracting individual instance of notes in the input recording) I used in the project, and how my team analyzed the extracted notes in frequency domain to determine their </w:t>
+      </w:r>
+      <w:r>
+        <w:t>note names.</w:t>
+      </w:r>
+    </w:p>
+    <w:p/>
+    <w:p>
+      <w:r>
+        <w:t>Terminologies</w:t>
+      </w:r>
+    </w:p>
+    <w:p>
+      <w:r>
+        <w:t xml:space="preserve">Decaying Instruments: </w:t>
+      </w:r>
+      <w:r>
+        <w:t>Decaying instruments include families of chordophones (i.e. Guitar, harps, piano, etc.) and percussion (i.e. xylophone) instruments. These instruments have highest sound intensity at the time of flicking strings/striking keys of the instrument, which decays exponentially over time.</w:t>
+      </w:r>
+    </w:p>
+    <w:p>
+      <w:r>
+        <w:t>Non-decaying Instruments: C</w:t>
+      </w:r>
+      <w:r>
+        <w:t>ommon non-decaying instruments include woodwind instruments (i.e. Saxophone, flute, clarinet, etc.). When played with constant breath, these instruments’ sound intensities are somewhat equal over time.</w:t>
+      </w:r>
+    </w:p>
+    <w:p>
+      <w:r>
+        <w:t xml:space="preserve">Strike: </w:t>
+      </w:r>
+      <w:r>
+        <w:t>Decaying instruments depend on the player of the instrument to flick strings (for chordophones) or strike keys (for percussions) for producing sound. In this posting, strike will refer to the moment when the player begins to make a new sound. The sound made could be from striking multiple keys, or may be from single key.</w:t>
+      </w:r>
+    </w:p>
+    <w:p>
+      <w:r>
+        <w:t>Background</w:t>
+      </w:r>
+    </w:p>
+    <w:p>
+      <w:r>
+        <w:t>Two techniques will be introduced in this posting: Note separation and Frequency detection.</w:t>
+      </w:r>
+    </w:p>
+    <w:p>
+      <w:r>
+        <w:t>Note Separation</w:t>
+      </w:r>
+    </w:p>
+    <w:p>
+      <w:r>
+        <w:t xml:space="preserve">Since a recording may contain </w:t>
+      </w:r>
+      <w:r>
+        <w:t xml:space="preserve">multiple instances of </w:t>
+      </w:r>
+      <w:r>
+        <w:t xml:space="preserve">sound from </w:t>
+      </w:r>
+      <w:r>
+        <w:t>numerous</w:t>
+      </w:r>
+      <w:r>
+        <w:t xml:space="preserve"> strikes, we rely on this algorithm to extract </w:t>
+      </w:r>
+      <w:r>
+        <w:t>individual instance of the strikes.</w:t>
+      </w:r>
+    </w:p>
+    <w:p>
+      <w:r>
+        <w:t>The note separat</w:t>
+      </w:r>
+      <w:r>
+        <w:t xml:space="preserve">ion will be done in time domain to utilize the exponentially decaying shape of decaying instrument’s signal. We will be creating an envelope that represents the </w:t>
       </w:r>
       <w:bookmarkStart w:id="0" w:name="_GoBack"/>
       <w:bookmarkEnd w:id="0"/>
-      <w:r>
-        <w:t xml:space="preserve">ry Communications course at University of Toronto. You can expect to learn the note separation (extracting individual instance of notes in the input recording) I used in the project, and how my team analyzed the extracted notes in frequency domain to determine their </w:t>
-      </w:r>
     </w:p>
     <w:sectPr>
       <w:pgSz w:w="12240" w:h="15840"/>

</xml_diff>